<commit_message>
feat(export): Calculate Major/Minor error summary
</commit_message>
<xml_diff>
--- a/Template/Template NCR FI.docx
+++ b/Template/Template NCR FI.docx
@@ -1323,6 +1323,7 @@
                 <w:rFonts w:ascii="Times New Roman" w:eastAsia="Times New Roman" w:hAnsi="Times New Roman" w:cs="Times New Roman"/>
                 <w:sz w:val="24"/>
                 <w:szCs w:val="24"/>
+                <w:lang w:val="en-US"/>
               </w:rPr>
             </w:pPr>
             <w:r>
@@ -1332,6 +1333,25 @@
                 <w:szCs w:val="24"/>
               </w:rPr>
               <w:t>-Lỗi nặng</w:t>
+            </w:r>
+            <w:r>
+              <w:rPr>
+                <w:rFonts w:ascii="Times New Roman" w:eastAsia="Times New Roman" w:hAnsi="Times New Roman" w:cs="Times New Roman"/>
+                <w:sz w:val="24"/>
+                <w:szCs w:val="24"/>
+                <w:lang w:val="en-US"/>
+              </w:rPr>
+              <w:t xml:space="preserve"> </w:t>
+            </w:r>
+            <w:r>
+              <w:rPr>
+                <w:rFonts w:ascii="Times New Roman" w:eastAsia="Times New Roman" w:hAnsi="Times New Roman" w:cs="Times New Roman"/>
+                <w:b/>
+                <w:bCs/>
+                <w:sz w:val="24"/>
+                <w:szCs w:val="24"/>
+              </w:rPr>
+              <w:t>{{ tong_loi_nang }}</w:t>
             </w:r>
           </w:p>
         </w:tc>
@@ -1394,6 +1414,7 @@
                 <w:rFonts w:ascii="Times New Roman" w:eastAsia="Times New Roman" w:hAnsi="Times New Roman" w:cs="Times New Roman"/>
                 <w:sz w:val="24"/>
                 <w:szCs w:val="24"/>
+                <w:lang w:val="en-US"/>
               </w:rPr>
             </w:pPr>
             <w:r>
@@ -1403,6 +1424,27 @@
                 <w:szCs w:val="24"/>
               </w:rPr>
               <w:t>-Lỗi nhẹ</w:t>
+            </w:r>
+            <w:r>
+              <w:rPr>
+                <w:rFonts w:ascii="Times New Roman" w:eastAsia="Times New Roman" w:hAnsi="Times New Roman" w:cs="Times New Roman"/>
+                <w:b/>
+                <w:bCs/>
+                <w:sz w:val="24"/>
+                <w:szCs w:val="24"/>
+                <w:lang w:val="en-US"/>
+              </w:rPr>
+              <w:t xml:space="preserve"> </w:t>
+            </w:r>
+            <w:r>
+              <w:rPr>
+                <w:rFonts w:ascii="Times New Roman" w:eastAsia="Times New Roman" w:hAnsi="Times New Roman" w:cs="Times New Roman"/>
+                <w:b/>
+                <w:bCs/>
+                <w:sz w:val="24"/>
+                <w:szCs w:val="24"/>
+              </w:rPr>
+              <w:t>{{ tong_loi_nhe }}</w:t>
             </w:r>
           </w:p>
         </w:tc>
@@ -1467,6 +1509,7 @@
                 <w:bCs/>
                 <w:sz w:val="24"/>
                 <w:szCs w:val="24"/>
+                <w:lang w:val="en-US"/>
               </w:rPr>
             </w:pPr>
             <w:r>
@@ -1478,6 +1521,27 @@
                 <w:szCs w:val="24"/>
               </w:rPr>
               <w:t>=&gt; Tổng lỗi:</w:t>
+            </w:r>
+            <w:r>
+              <w:rPr>
+                <w:rFonts w:ascii="Times New Roman" w:eastAsia="Times New Roman" w:hAnsi="Times New Roman" w:cs="Times New Roman"/>
+                <w:b/>
+                <w:bCs/>
+                <w:sz w:val="24"/>
+                <w:szCs w:val="24"/>
+                <w:lang w:val="en-US"/>
+              </w:rPr>
+              <w:t xml:space="preserve"> </w:t>
+            </w:r>
+            <w:r>
+              <w:rPr>
+                <w:rFonts w:ascii="Times New Roman" w:eastAsia="Times New Roman" w:hAnsi="Times New Roman" w:cs="Times New Roman"/>
+                <w:b/>
+                <w:bCs/>
+                <w:sz w:val="24"/>
+                <w:szCs w:val="24"/>
+              </w:rPr>
+              <w:t>{{ tong_loi_tong }}</w:t>
             </w:r>
           </w:p>
         </w:tc>

</xml_diff>